<commit_message>
normalisasi data dan update dokumen pendukung
</commit_message>
<xml_diff>
--- a/dokumen pendukung/MOM Aplikasi Pensiun.docx
+++ b/dokumen pendukung/MOM Aplikasi Pensiun.docx
@@ -1401,8 +1401,6 @@
               </w:rPr>
               <w:t xml:space="preserve"> :</w:t>
             </w:r>
-            <w:bookmarkStart w:id="0" w:name="_GoBack"/>
-            <w:bookmarkEnd w:id="0"/>
             <w:r>
               <w:rPr>
                 <w:rFonts w:ascii="Verdana" w:hAnsi="Verdana"/>
@@ -2294,6 +2292,315 @@
       <w:pPr>
         <w:rPr>
           <w:rFonts w:ascii="Verdana" w:hAnsi="Verdana"/>
+          <w:sz w:val="22"/>
+          <w:lang w:val="id-ID"/>
+        </w:rPr>
+      </w:pPr>
+      <w:r>
+        <w:rPr>
+          <w:rFonts w:ascii="Verdana" w:hAnsi="Verdana"/>
+          <w:sz w:val="22"/>
+          <w:lang w:val="id-ID"/>
+        </w:rPr>
+        <w:t>Catatan Pengembangan :</w:t>
+      </w:r>
+    </w:p>
+    <w:p>
+      <w:pPr>
+        <w:pBdr>
+          <w:bottom w:val="single" w:sz="6" w:space="1" w:color="auto"/>
+        </w:pBdr>
+        <w:rPr>
+          <w:rFonts w:ascii="Verdana" w:hAnsi="Verdana"/>
+          <w:sz w:val="22"/>
+          <w:lang w:val="id-ID"/>
+        </w:rPr>
+      </w:pPr>
+      <w:r>
+        <w:rPr>
+          <w:rFonts w:ascii="Verdana" w:hAnsi="Verdana"/>
+          <w:sz w:val="22"/>
+          <w:lang w:val="id-ID"/>
+        </w:rPr>
+        <w:t>By Iqbal</w:t>
+      </w:r>
+    </w:p>
+    <w:p>
+      <w:pPr>
+        <w:rPr>
+          <w:rFonts w:ascii="Verdana" w:hAnsi="Verdana"/>
+          <w:sz w:val="22"/>
+          <w:lang w:val="id-ID"/>
+        </w:rPr>
+      </w:pPr>
+    </w:p>
+    <w:p>
+      <w:pPr>
+        <w:rPr>
+          <w:rFonts w:ascii="Verdana" w:hAnsi="Verdana"/>
+          <w:b/>
+          <w:sz w:val="22"/>
+          <w:lang w:val="id-ID"/>
+        </w:rPr>
+      </w:pPr>
+      <w:r>
+        <w:rPr>
+          <w:rFonts w:ascii="Verdana" w:hAnsi="Verdana"/>
+          <w:b/>
+          <w:sz w:val="22"/>
+          <w:lang w:val="id-ID"/>
+        </w:rPr>
+        <w:t>Variabel kategori tanggungan :</w:t>
+      </w:r>
+    </w:p>
+    <w:p>
+      <w:pPr>
+        <w:rPr>
+          <w:rFonts w:ascii="Verdana" w:hAnsi="Verdana"/>
+          <w:sz w:val="22"/>
+          <w:lang w:val="id-ID"/>
+        </w:rPr>
+      </w:pPr>
+      <w:r>
+        <w:rPr>
+          <w:rFonts w:ascii="Verdana" w:hAnsi="Verdana"/>
+          <w:sz w:val="22"/>
+          <w:lang w:val="id-ID"/>
+        </w:rPr>
+        <w:t xml:space="preserve">M1 : Laki-laki menikah dan memiliki beberapa anak </w:t>
+      </w:r>
+    </w:p>
+    <w:p>
+      <w:pPr>
+        <w:rPr>
+          <w:rFonts w:ascii="Verdana" w:hAnsi="Verdana"/>
+          <w:sz w:val="22"/>
+          <w:lang w:val="id-ID"/>
+        </w:rPr>
+      </w:pPr>
+      <w:r>
+        <w:rPr>
+          <w:rFonts w:ascii="Verdana" w:hAnsi="Verdana"/>
+          <w:sz w:val="22"/>
+          <w:lang w:val="id-ID"/>
+        </w:rPr>
+        <w:t>M2 : Laki-laki menikah belum memiliki anak</w:t>
+      </w:r>
+    </w:p>
+    <w:p>
+      <w:pPr>
+        <w:rPr>
+          <w:rFonts w:ascii="Verdana" w:hAnsi="Verdana"/>
+          <w:sz w:val="22"/>
+          <w:lang w:val="id-ID"/>
+        </w:rPr>
+      </w:pPr>
+      <w:r>
+        <w:rPr>
+          <w:rFonts w:ascii="Verdana" w:hAnsi="Verdana"/>
+          <w:sz w:val="22"/>
+          <w:lang w:val="id-ID"/>
+        </w:rPr>
+        <w:t xml:space="preserve">M3 : Lajang/Duda dan memiliki beberapa anak </w:t>
+      </w:r>
+    </w:p>
+    <w:p>
+      <w:pPr>
+        <w:rPr>
+          <w:rFonts w:ascii="Verdana" w:hAnsi="Verdana"/>
+          <w:sz w:val="22"/>
+          <w:lang w:val="id-ID"/>
+        </w:rPr>
+      </w:pPr>
+      <w:r>
+        <w:rPr>
+          <w:rFonts w:ascii="Verdana" w:hAnsi="Verdana"/>
+          <w:sz w:val="22"/>
+          <w:lang w:val="id-ID"/>
+        </w:rPr>
+        <w:t>M4 : Laki-laki Lajang</w:t>
+      </w:r>
+    </w:p>
+    <w:p>
+      <w:pPr>
+        <w:rPr>
+          <w:rFonts w:ascii="Verdana" w:hAnsi="Verdana"/>
+          <w:sz w:val="22"/>
+          <w:lang w:val="id-ID"/>
+        </w:rPr>
+      </w:pPr>
+      <w:bookmarkStart w:id="0" w:name="_GoBack"/>
+      <w:bookmarkEnd w:id="0"/>
+    </w:p>
+    <w:p>
+      <w:pPr>
+        <w:rPr>
+          <w:rFonts w:ascii="Verdana" w:hAnsi="Verdana"/>
+          <w:sz w:val="22"/>
+          <w:lang w:val="id-ID"/>
+        </w:rPr>
+      </w:pPr>
+      <w:r>
+        <w:rPr>
+          <w:rFonts w:ascii="Verdana" w:hAnsi="Verdana"/>
+          <w:sz w:val="22"/>
+          <w:lang w:val="id-ID"/>
+        </w:rPr>
+        <w:t>F</w:t>
+      </w:r>
+      <w:r>
+        <w:rPr>
+          <w:rFonts w:ascii="Verdana" w:hAnsi="Verdana"/>
+          <w:sz w:val="22"/>
+          <w:lang w:val="id-ID"/>
+        </w:rPr>
+        <w:t xml:space="preserve">1 : </w:t>
+      </w:r>
+      <w:r>
+        <w:rPr>
+          <w:rFonts w:ascii="Verdana" w:hAnsi="Verdana"/>
+          <w:sz w:val="22"/>
+          <w:lang w:val="id-ID"/>
+        </w:rPr>
+        <w:t>Perempuan</w:t>
+      </w:r>
+      <w:r>
+        <w:rPr>
+          <w:rFonts w:ascii="Verdana" w:hAnsi="Verdana"/>
+          <w:sz w:val="22"/>
+          <w:lang w:val="id-ID"/>
+        </w:rPr>
+        <w:t xml:space="preserve"> menikah dan memiliki beberapa anak </w:t>
+      </w:r>
+    </w:p>
+    <w:p>
+      <w:pPr>
+        <w:rPr>
+          <w:rFonts w:ascii="Verdana" w:hAnsi="Verdana"/>
+          <w:sz w:val="22"/>
+          <w:lang w:val="id-ID"/>
+        </w:rPr>
+      </w:pPr>
+      <w:r>
+        <w:rPr>
+          <w:rFonts w:ascii="Verdana" w:hAnsi="Verdana"/>
+          <w:sz w:val="22"/>
+          <w:lang w:val="id-ID"/>
+        </w:rPr>
+        <w:t>F</w:t>
+      </w:r>
+      <w:r>
+        <w:rPr>
+          <w:rFonts w:ascii="Verdana" w:hAnsi="Verdana"/>
+          <w:sz w:val="22"/>
+          <w:lang w:val="id-ID"/>
+        </w:rPr>
+        <w:t>2</w:t>
+      </w:r>
+      <w:r>
+        <w:rPr>
+          <w:rFonts w:ascii="Verdana" w:hAnsi="Verdana"/>
+          <w:sz w:val="22"/>
+          <w:lang w:val="id-ID"/>
+        </w:rPr>
+        <w:t xml:space="preserve"> : Perempuan</w:t>
+      </w:r>
+      <w:r>
+        <w:rPr>
+          <w:rFonts w:ascii="Verdana" w:hAnsi="Verdana"/>
+          <w:sz w:val="22"/>
+          <w:lang w:val="id-ID"/>
+        </w:rPr>
+        <w:t xml:space="preserve"> menikah belum memiliki anak</w:t>
+      </w:r>
+    </w:p>
+    <w:p>
+      <w:pPr>
+        <w:rPr>
+          <w:rFonts w:ascii="Verdana" w:hAnsi="Verdana"/>
+          <w:sz w:val="22"/>
+          <w:lang w:val="id-ID"/>
+        </w:rPr>
+      </w:pPr>
+      <w:r>
+        <w:rPr>
+          <w:rFonts w:ascii="Verdana" w:hAnsi="Verdana"/>
+          <w:sz w:val="22"/>
+          <w:lang w:val="id-ID"/>
+        </w:rPr>
+        <w:t>F</w:t>
+      </w:r>
+      <w:r>
+        <w:rPr>
+          <w:rFonts w:ascii="Verdana" w:hAnsi="Verdana"/>
+          <w:sz w:val="22"/>
+          <w:lang w:val="id-ID"/>
+        </w:rPr>
+        <w:t xml:space="preserve">3 : </w:t>
+      </w:r>
+      <w:r>
+        <w:rPr>
+          <w:rFonts w:ascii="Verdana" w:hAnsi="Verdana"/>
+          <w:sz w:val="22"/>
+          <w:lang w:val="id-ID"/>
+        </w:rPr>
+        <w:t>Lajang/Janda</w:t>
+      </w:r>
+      <w:r>
+        <w:rPr>
+          <w:rFonts w:ascii="Verdana" w:hAnsi="Verdana"/>
+          <w:sz w:val="22"/>
+          <w:lang w:val="id-ID"/>
+        </w:rPr>
+        <w:t xml:space="preserve"> dan memiliki beberapa anak </w:t>
+      </w:r>
+    </w:p>
+    <w:p>
+      <w:pPr>
+        <w:rPr>
+          <w:rFonts w:ascii="Verdana" w:hAnsi="Verdana"/>
+          <w:sz w:val="22"/>
+          <w:lang w:val="id-ID"/>
+        </w:rPr>
+      </w:pPr>
+      <w:r>
+        <w:rPr>
+          <w:rFonts w:ascii="Verdana" w:hAnsi="Verdana"/>
+          <w:sz w:val="22"/>
+          <w:lang w:val="id-ID"/>
+        </w:rPr>
+        <w:t>F</w:t>
+      </w:r>
+      <w:r>
+        <w:rPr>
+          <w:rFonts w:ascii="Verdana" w:hAnsi="Verdana"/>
+          <w:sz w:val="22"/>
+          <w:lang w:val="id-ID"/>
+        </w:rPr>
+        <w:t xml:space="preserve">4 : </w:t>
+      </w:r>
+      <w:r>
+        <w:rPr>
+          <w:rFonts w:ascii="Verdana" w:hAnsi="Verdana"/>
+          <w:sz w:val="22"/>
+          <w:lang w:val="id-ID"/>
+        </w:rPr>
+        <w:t xml:space="preserve">Perempuan </w:t>
+      </w:r>
+      <w:r>
+        <w:rPr>
+          <w:rFonts w:ascii="Verdana" w:hAnsi="Verdana"/>
+          <w:sz w:val="22"/>
+          <w:lang w:val="id-ID"/>
+        </w:rPr>
+        <w:t>Lajang</w:t>
+      </w:r>
+    </w:p>
+    <w:p>
+      <w:pPr>
+        <w:rPr>
+          <w:rFonts w:ascii="Verdana" w:hAnsi="Verdana"/>
+          <w:lang w:val="id-ID"/>
         </w:rPr>
       </w:pPr>
     </w:p>

</xml_diff>